<commit_message>
delete items test and users test
</commit_message>
<xml_diff>
--- a/conception/contenue du site/texte des cabanes.docx
+++ b/conception/contenue du site/texte des cabanes.docx
@@ -32,7 +32,7 @@
         <w:pStyle w:val="NormalWeb"/>
       </w:pPr>
       <w:r>
-        <w:t xml:space="preserve"> Émerveillement garanti pour vos enfants lorsqu’ils découvriront l’endroit où ils s’endormiront le soir ! Dès votre arrivé vers votre nid pour la nuit, nous vous lançons un petit défi : trouver les 10 petits cerfs en bois qui se sont cachés dans votre cabane. Certains sont sculptés, d’autres dessinés ou gravés, etc… Toute la famille pourra se lancer dans cette chasse ! </w:t>
+        <w:t xml:space="preserve">Émerveillement garanti pour vos enfants lorsqu’ils découvriront l’endroit où ils s’endormiront le soir ! Dès votre arrivé vers votre nid pour la nuit, nous vous lançons un petit défi : trouver les 10 petits cerfs en bois qui se sont cachés dans votre cabane. Certains sont sculptés, d’autres dessinés ou gravés, etc… Toute la famille pourra se lancer dans cette chasse ! </w:t>
       </w:r>
     </w:p>
     <w:p>
@@ -48,7 +48,7 @@
         <w:pStyle w:val="NormalWeb"/>
       </w:pPr>
       <w:r>
-        <w:t xml:space="preserve"> Autre sujet d’étonnement et de découvertes : les toilettes sèches ! Mais on vous laisse le soin de venir tester sur place ces toilettes écolos-rigolotes. Un chauffage électrique permet au besoin de faire de l’intérieur de votre cabane un cocon chaud et douillet, même durant les fraîches nuits d’automne et d’hiver. Sur place, les 10 hectares de forêt seront un fabuleux terrain d’exploration et de jeux pour petits et grands.</w:t>
+        <w:t>Autre sujet d’étonnement et de découvertes : les toilettes sèches ! Mais on vous laisse le soin de venir tester sur place ces toilettes écolos-rigolotes. Un chauffage électrique permet au besoin de faire de l’intérieur de votre cabane un cocon chaud et douillet, même durant les fraîches nuits d’automne et d’hiver. Sur place, les 10 hectares de forêt seront un fabuleux terrain d’exploration et de jeux pour petits et grands.</w:t>
       </w:r>
     </w:p>
     <w:p>
@@ -174,8 +174,24 @@
       <w:pPr>
         <w:pStyle w:val="NormalWeb"/>
       </w:pPr>
-      <w:r>
-        <w:t>CABANE DES ECUREUILS (cabane N°2 – couple)</w:t>
+    </w:p>
+    <w:p>
+      <w:pPr>
+        <w:pStyle w:val="NormalWeb"/>
+      </w:pPr>
+    </w:p>
+    <w:p>
+      <w:pPr>
+        <w:pStyle w:val="NormalWeb"/>
+      </w:pPr>
+      <w:r>
+        <w:t>CABANE DES ECUREUILS (cabane N°</w:t>
+      </w:r>
+      <w:r>
+        <w:t>4</w:t>
+      </w:r>
+      <w:r>
+        <w:t xml:space="preserve"> – couple)</w:t>
       </w:r>
     </w:p>
     <w:sectPr>

</xml_diff>

<commit_message>
ajout population et contenu
</commit_message>
<xml_diff>
--- a/conception/contenue du site/texte des cabanes.docx
+++ b/conception/contenue du site/texte des cabanes.docx
@@ -7,47 +7,95 @@
         <w:pStyle w:val="NormalWeb"/>
       </w:pPr>
       <w:r>
-        <w:t>CABANE DU CERF (</w:t>
-      </w:r>
-      <w:r>
-        <w:t>cabane</w:t>
-      </w:r>
-      <w:r>
-        <w:t xml:space="preserve"> N°1 – famille)</w:t>
-      </w:r>
-    </w:p>
-    <w:p>
-      <w:pPr>
-        <w:pStyle w:val="NormalWeb"/>
-      </w:pPr>
-      <w:r>
+        <w:t>CABANE DES LAPINS (cabane N°1 – famille)</w:t>
+      </w:r>
+      <w:r>
+        <w:t xml:space="preserve"> </w:t>
+      </w:r>
+    </w:p>
+    <w:p>
+      <w:pPr>
+        <w:pStyle w:val="NormalWeb"/>
+        <w:rPr>
+          <w:rFonts w:asciiTheme="minorHAnsi" w:hAnsiTheme="minorHAnsi" w:cstheme="minorHAnsi"/>
+        </w:rPr>
+      </w:pPr>
+      <w:r>
+        <w:rPr>
+          <w:rFonts w:asciiTheme="minorHAnsi" w:hAnsiTheme="minorHAnsi" w:cstheme="minorHAnsi"/>
+        </w:rPr>
         <w:t>La cabane du Cerf est située en début de forêt à proximité du domaine, et permet d’être au plus près de la Nature. Cette cabane dans la forêt et en rondin s’intègre tellement bien dans son environnement que vous ne l’apercevrez qu’au dernier moment</w:t>
       </w:r>
       <w:r>
+        <w:rPr>
+          <w:rFonts w:asciiTheme="minorHAnsi" w:hAnsiTheme="minorHAnsi" w:cstheme="minorHAnsi"/>
+        </w:rPr>
         <w:t> !</w:t>
       </w:r>
     </w:p>
     <w:p>
       <w:pPr>
         <w:pStyle w:val="NormalWeb"/>
-      </w:pPr>
-      <w:r>
-        <w:t xml:space="preserve">Émerveillement garanti pour vos enfants lorsqu’ils découvriront l’endroit où ils s’endormiront le soir ! Dès votre arrivé vers votre nid pour la nuit, nous vous lançons un petit défi : trouver les 10 petits cerfs en bois qui se sont cachés dans votre cabane. Certains sont sculptés, d’autres dessinés ou gravés, etc… Toute la famille pourra se lancer dans cette chasse ! </w:t>
-      </w:r>
-    </w:p>
-    <w:p>
-      <w:pPr>
-        <w:pStyle w:val="NormalWeb"/>
-      </w:pPr>
-      <w:r>
-        <w:t>Cette cabane peut accueillir jusqu’à 6 personnes, grâce à deux grand lit double et deux petits lits simples. Il est également possible d’y installer votre lit parapluie pour les tout-petits. La cabane des Cerf est équipée d’une grande table, de chaises et de petits transats pour les enfants. Ainsi, vous pourrez prendre votre petit-déjeuner face aux autres hôtes de ces bois : écureuils, pic-vert, geais, etc. Le petit-déjeuner est déposé le matin au pied de votre cabane par « la fée clochette ». Nous vous proposons pour le dîner des paniers repas à base de produits locaux en option. Vous pouvez réserver votre panier repas jusqu’à 24h avant votre arrivée. Le WIFI est aussi disponible si vous souhaitez rester connecter.</w:t>
-      </w:r>
-    </w:p>
-    <w:p>
-      <w:pPr>
-        <w:pStyle w:val="NormalWeb"/>
-      </w:pPr>
-      <w:r>
+        <w:rPr>
+          <w:rFonts w:asciiTheme="minorHAnsi" w:hAnsiTheme="minorHAnsi" w:cstheme="minorHAnsi"/>
+        </w:rPr>
+      </w:pPr>
+      <w:r>
+        <w:rPr>
+          <w:rFonts w:asciiTheme="minorHAnsi" w:hAnsiTheme="minorHAnsi" w:cstheme="minorHAnsi"/>
+        </w:rPr>
+        <w:t xml:space="preserve">Émerveillement garanti pour vos enfants lorsqu’ils découvriront l’endroit où ils s’endormiront le soir ! Dès votre arrivé vers votre nid pour la nuit, nous vous lançons un petit défi : trouver les 10 </w:t>
+      </w:r>
+      <w:r>
+        <w:rPr>
+          <w:rFonts w:asciiTheme="minorHAnsi" w:hAnsiTheme="minorHAnsi" w:cstheme="minorHAnsi"/>
+        </w:rPr>
+        <w:t>petits lapins</w:t>
+      </w:r>
+      <w:r>
+        <w:rPr>
+          <w:rFonts w:asciiTheme="minorHAnsi" w:hAnsiTheme="minorHAnsi" w:cstheme="minorHAnsi"/>
+        </w:rPr>
+        <w:t xml:space="preserve"> en bois qui se sont cachés dans votre cabane. Certains sont sculptés, d’autres dessinés ou gravés, etc… Toute la famille pourra se lancer dans cette chasse ! </w:t>
+      </w:r>
+    </w:p>
+    <w:p>
+      <w:pPr>
+        <w:pStyle w:val="NormalWeb"/>
+        <w:rPr>
+          <w:rFonts w:asciiTheme="minorHAnsi" w:hAnsiTheme="minorHAnsi" w:cstheme="minorHAnsi"/>
+        </w:rPr>
+      </w:pPr>
+      <w:r>
+        <w:rPr>
+          <w:rFonts w:asciiTheme="minorHAnsi" w:hAnsiTheme="minorHAnsi" w:cstheme="minorHAnsi"/>
+        </w:rPr>
+        <w:t xml:space="preserve">Cette cabane peut accueillir jusqu’à 6 personnes, grâce à deux grand lit double et deux petits lits simples. Il est également possible d’y installer votre lit parapluie pour les tout-petits. La cabane </w:t>
+      </w:r>
+      <w:r>
+        <w:rPr>
+          <w:rFonts w:asciiTheme="minorHAnsi" w:hAnsiTheme="minorHAnsi" w:cstheme="minorHAnsi"/>
+        </w:rPr>
+        <w:t xml:space="preserve">des Lapins </w:t>
+      </w:r>
+      <w:r>
+        <w:rPr>
+          <w:rFonts w:asciiTheme="minorHAnsi" w:hAnsiTheme="minorHAnsi" w:cstheme="minorHAnsi"/>
+        </w:rPr>
+        <w:t>est équipée d’une grande table, de chaises et de petits transats pour les enfants. Ainsi, vous pourrez prendre votre petit-déjeuner face aux autres hôtes de ces bois : écureuils, pic-vert, geais, etc. Le petit-déjeuner est déposé le matin au pied de votre cabane par « la fée clochette ». Nous vous proposons pour le dîner des paniers repas à base de produits locaux en option. Vous pouvez réserver votre panier repas jusqu’à 24h avant votre arrivée. Le WIFI est aussi disponible si vous souhaitez rester connecter.</w:t>
+      </w:r>
+    </w:p>
+    <w:p>
+      <w:pPr>
+        <w:pStyle w:val="NormalWeb"/>
+        <w:rPr>
+          <w:rFonts w:asciiTheme="minorHAnsi" w:hAnsiTheme="minorHAnsi" w:cstheme="minorHAnsi"/>
+        </w:rPr>
+      </w:pPr>
+      <w:r>
+        <w:rPr>
+          <w:rFonts w:asciiTheme="minorHAnsi" w:hAnsiTheme="minorHAnsi" w:cstheme="minorHAnsi"/>
+        </w:rPr>
         <w:t>Autre sujet d’étonnement et de découvertes : les toilettes sèches ! Mais on vous laisse le soin de venir tester sur place ces toilettes écolos-rigolotes. Un chauffage électrique permet au besoin de faire de l’intérieur de votre cabane un cocon chaud et douillet, même durant les fraîches nuits d’automne et d’hiver. Sur place, les 10 hectares de forêt seront un fabuleux terrain d’exploration et de jeux pour petits et grands.</w:t>
       </w:r>
     </w:p>
@@ -60,139 +108,938 @@
       <w:pPr>
         <w:pStyle w:val="NormalWeb"/>
       </w:pPr>
-    </w:p>
-    <w:p>
-      <w:pPr>
-        <w:pStyle w:val="NormalWeb"/>
-      </w:pPr>
-      <w:r>
-        <w:t>CABANE DES LAPINS (</w:t>
-      </w:r>
-      <w:r>
-        <w:t>cabane</w:t>
-      </w:r>
-      <w:r>
-        <w:t xml:space="preserve"> N°2 – couple)</w:t>
-      </w:r>
-    </w:p>
-    <w:p>
-      <w:pPr>
-        <w:pStyle w:val="NormalWeb"/>
-      </w:pPr>
-      <w:r>
-        <w:t>La cabane Lapin se trouve au cœur d'une clairière</w:t>
-      </w:r>
-      <w:r>
-        <w:t xml:space="preserve"> et en rondin</w:t>
-      </w:r>
-      <w:r>
-        <w:t>, bien cachée au milieu de la forêt, afin d’assurer une tranquillité maximale à ses occupants. Émerveillement garanti lorsque vous la découvrirez, au dernier moment !</w:t>
-      </w:r>
-    </w:p>
-    <w:p>
-      <w:pPr>
-        <w:pStyle w:val="NormalWeb"/>
-      </w:pPr>
-      <w:r>
-        <w:t>Depuis le pas de la porte, vous aurez pour seul horizon les arbres environnants et pour seuls compagnons les écureuils et autres petits oiseaux. La cabane Lapin est idéale pour</w:t>
+      <w:r>
+        <w:t>CABANE DU CERF (cabane N°2 – couple)</w:t>
+      </w:r>
+    </w:p>
+    <w:p>
+      <w:pPr>
+        <w:pStyle w:val="NormalWeb"/>
+        <w:rPr>
+          <w:rFonts w:asciiTheme="minorHAnsi" w:hAnsiTheme="minorHAnsi" w:cstheme="minorHAnsi"/>
+        </w:rPr>
+      </w:pPr>
+      <w:r>
+        <w:rPr>
+          <w:rFonts w:asciiTheme="minorHAnsi" w:hAnsiTheme="minorHAnsi" w:cstheme="minorHAnsi"/>
+        </w:rPr>
+        <w:t xml:space="preserve">La cabane Lapin se trouve au cœur </w:t>
+      </w:r>
+      <w:r>
+        <w:rPr>
+          <w:rFonts w:asciiTheme="minorHAnsi" w:hAnsiTheme="minorHAnsi" w:cstheme="minorHAnsi"/>
+        </w:rPr>
+        <w:t xml:space="preserve">de la forêt, </w:t>
+      </w:r>
+      <w:r>
+        <w:rPr>
+          <w:rFonts w:asciiTheme="minorHAnsi" w:hAnsiTheme="minorHAnsi" w:cstheme="minorHAnsi"/>
+        </w:rPr>
+        <w:t>bien cachée</w:t>
+      </w:r>
+      <w:r>
+        <w:rPr>
+          <w:rFonts w:asciiTheme="minorHAnsi" w:hAnsiTheme="minorHAnsi" w:cstheme="minorHAnsi"/>
+        </w:rPr>
+        <w:t xml:space="preserve"> et en </w:t>
+      </w:r>
+      <w:r>
+        <w:rPr>
+          <w:rFonts w:asciiTheme="minorHAnsi" w:hAnsiTheme="minorHAnsi" w:cstheme="minorHAnsi"/>
+        </w:rPr>
+        <w:t>bois</w:t>
+      </w:r>
+      <w:r>
+        <w:rPr>
+          <w:rFonts w:asciiTheme="minorHAnsi" w:hAnsiTheme="minorHAnsi" w:cstheme="minorHAnsi"/>
+        </w:rPr>
+        <w:t>, afin d’assurer une tranquillité maximale à ses occupants. Émerveillement garanti lorsque vous la découvrirez, au dernier moment !</w:t>
+      </w:r>
+    </w:p>
+    <w:p>
+      <w:pPr>
+        <w:pStyle w:val="NormalWeb"/>
+        <w:rPr>
+          <w:rFonts w:asciiTheme="minorHAnsi" w:hAnsiTheme="minorHAnsi" w:cstheme="minorHAnsi"/>
+        </w:rPr>
+      </w:pPr>
+      <w:r>
+        <w:rPr>
+          <w:rFonts w:asciiTheme="minorHAnsi" w:hAnsiTheme="minorHAnsi" w:cstheme="minorHAnsi"/>
+        </w:rPr>
+        <w:t xml:space="preserve">Depuis le pas de la porte, vous aurez pour seul horizon les arbres environnants et pour seuls compagnons les écureuils et autres petits oiseaux. La cabane </w:t>
+      </w:r>
+      <w:r>
+        <w:rPr>
+          <w:rFonts w:asciiTheme="minorHAnsi" w:hAnsiTheme="minorHAnsi" w:cstheme="minorHAnsi"/>
+        </w:rPr>
+        <w:t>Cerf</w:t>
+      </w:r>
+      <w:r>
+        <w:rPr>
+          <w:rFonts w:asciiTheme="minorHAnsi" w:hAnsiTheme="minorHAnsi" w:cstheme="minorHAnsi"/>
+        </w:rPr>
+        <w:t xml:space="preserve"> est idéale pour</w:t>
       </w:r>
       <w:r>
         <w:rPr>
           <w:rStyle w:val="lev"/>
+          <w:rFonts w:asciiTheme="minorHAnsi" w:hAnsiTheme="minorHAnsi" w:cstheme="minorHAnsi"/>
         </w:rPr>
         <w:t> </w:t>
       </w:r>
       <w:r>
-        <w:t>une escapade en amoureux, pour se ressourcer à 2 au cœur d’une nature luxuriante et apaisante.</w:t>
-      </w:r>
-    </w:p>
-    <w:p>
-      <w:pPr>
-        <w:pStyle w:val="NormalWeb"/>
-      </w:pPr>
-      <w:r>
+        <w:rPr>
+          <w:rFonts w:asciiTheme="minorHAnsi" w:hAnsiTheme="minorHAnsi" w:cstheme="minorHAnsi"/>
+        </w:rPr>
+        <w:t>une escapade en amoureux, pour se ressourcer à 2 au cœur d’une nature luxuriante et apaisante</w:t>
+      </w:r>
+      <w:r>
+        <w:rPr>
+          <w:rFonts w:asciiTheme="minorHAnsi" w:hAnsiTheme="minorHAnsi" w:cstheme="minorHAnsi"/>
+        </w:rPr>
+        <w:t xml:space="preserve"> ou pour se promener sur </w:t>
+      </w:r>
+      <w:r>
+        <w:rPr>
+          <w:rFonts w:asciiTheme="minorHAnsi" w:hAnsiTheme="minorHAnsi" w:cstheme="minorHAnsi"/>
+        </w:rPr>
+        <w:t>les 10 hectares de forêt</w:t>
+      </w:r>
+      <w:r>
+        <w:rPr>
+          <w:rFonts w:asciiTheme="minorHAnsi" w:hAnsiTheme="minorHAnsi" w:cstheme="minorHAnsi"/>
+        </w:rPr>
+        <w:t>.</w:t>
+      </w:r>
+    </w:p>
+    <w:p>
+      <w:pPr>
+        <w:pStyle w:val="NormalWeb"/>
+        <w:rPr>
+          <w:rFonts w:asciiTheme="minorHAnsi" w:hAnsiTheme="minorHAnsi" w:cstheme="minorHAnsi"/>
+        </w:rPr>
+      </w:pPr>
+      <w:r>
+        <w:rPr>
+          <w:rFonts w:asciiTheme="minorHAnsi" w:hAnsiTheme="minorHAnsi" w:cstheme="minorHAnsi"/>
+        </w:rPr>
         <w:t>La cabane est équipée d’une petite table avec des chaises, et de deux chaises longues. C’est l’occasion rêvée de finir ce bon bouquin qui traîne depuis trop longtemps sur votre table de chevet ! </w:t>
       </w:r>
       <w:r>
+        <w:rPr>
+          <w:rFonts w:asciiTheme="minorHAnsi" w:hAnsiTheme="minorHAnsi" w:cstheme="minorHAnsi"/>
+        </w:rPr>
         <w:t xml:space="preserve"> Le WIFI est aussi disponible si vous souhaitez rester connecter.</w:t>
       </w:r>
-      <w:r>
+    </w:p>
+    <w:p>
+      <w:pPr>
+        <w:pStyle w:val="NormalWeb"/>
+        <w:rPr>
+          <w:rFonts w:asciiTheme="minorHAnsi" w:hAnsiTheme="minorHAnsi" w:cstheme="minorHAnsi"/>
+        </w:rPr>
+      </w:pPr>
+      <w:r>
+        <w:rPr>
+          <w:rFonts w:asciiTheme="minorHAnsi" w:hAnsiTheme="minorHAnsi" w:cstheme="minorHAnsi"/>
+        </w:rPr>
+        <w:t>A la tombée de la nuit, depuis le lit, vous aurez la chance de pouvoir profiter d’une vue panoramique sur le ciel étoilé. Quoi de plus magique que s’endormir avec la voie lactée comme toile de fond ?</w:t>
+      </w:r>
+    </w:p>
+    <w:p>
+      <w:pPr>
+        <w:pStyle w:val="NormalWeb"/>
+        <w:rPr>
+          <w:rFonts w:asciiTheme="minorHAnsi" w:hAnsiTheme="minorHAnsi" w:cstheme="minorHAnsi"/>
+        </w:rPr>
+      </w:pPr>
+      <w:r>
+        <w:rPr>
+          <w:rFonts w:asciiTheme="minorHAnsi" w:hAnsiTheme="minorHAnsi" w:cstheme="minorHAnsi"/>
+        </w:rPr>
+        <w:lastRenderedPageBreak/>
+        <w:t>Le petit-déjeuner est déposé le matin au pied de votre cabane.</w:t>
+      </w:r>
+    </w:p>
+    <w:p>
+      <w:pPr>
+        <w:pStyle w:val="NormalWeb"/>
+        <w:rPr>
+          <w:rFonts w:asciiTheme="minorHAnsi" w:hAnsiTheme="minorHAnsi" w:cstheme="minorHAnsi"/>
+        </w:rPr>
+      </w:pPr>
+      <w:r>
+        <w:rPr>
+          <w:rFonts w:asciiTheme="minorHAnsi" w:hAnsiTheme="minorHAnsi" w:cstheme="minorHAnsi"/>
+        </w:rPr>
+        <w:t>Et pour vous permettre de profiter au maximum de la soirée dans votre cabane dans les arbres, nous vous proposons pour le dîner des paniers repas à base de produits locaux.</w:t>
+      </w:r>
+      <w:r>
+        <w:rPr>
+          <w:rFonts w:asciiTheme="minorHAnsi" w:hAnsiTheme="minorHAnsi" w:cstheme="minorHAnsi"/>
+        </w:rPr>
         <w:t xml:space="preserve"> </w:t>
       </w:r>
       <w:r>
+        <w:rPr>
+          <w:rFonts w:asciiTheme="minorHAnsi" w:hAnsiTheme="minorHAnsi" w:cstheme="minorHAnsi"/>
+        </w:rPr>
+        <w:t>Vous pouvez réserver votre panier repas jusqu’à 24h avant votre arrivée.</w:t>
+      </w:r>
+      <w:r>
+        <w:rPr>
+          <w:rFonts w:asciiTheme="minorHAnsi" w:hAnsiTheme="minorHAnsi" w:cstheme="minorHAnsi"/>
+        </w:rPr>
+        <w:t xml:space="preserve"> Nous vous déposons ces paniers devant votre logis vers 19h, que vous pourrez savourer, les yeux dans les yeux.</w:t>
+      </w:r>
+    </w:p>
+    <w:p>
+      <w:pPr>
+        <w:pStyle w:val="NormalWeb"/>
+        <w:rPr>
+          <w:rFonts w:asciiTheme="minorHAnsi" w:hAnsiTheme="minorHAnsi" w:cstheme="minorHAnsi"/>
+        </w:rPr>
+      </w:pPr>
+      <w:r>
+        <w:rPr>
+          <w:rFonts w:asciiTheme="minorHAnsi" w:hAnsiTheme="minorHAnsi" w:cstheme="minorHAnsi"/>
+        </w:rPr>
+        <w:t>Durant les fraîches nuits d’automne et d’hiver, chauffage électrique</w:t>
+      </w:r>
+      <w:r>
+        <w:rPr>
+          <w:rStyle w:val="lev"/>
+          <w:rFonts w:asciiTheme="minorHAnsi" w:hAnsiTheme="minorHAnsi" w:cstheme="minorHAnsi"/>
+        </w:rPr>
+        <w:t xml:space="preserve"> </w:t>
+      </w:r>
+      <w:r>
+        <w:rPr>
+          <w:rFonts w:asciiTheme="minorHAnsi" w:hAnsiTheme="minorHAnsi" w:cstheme="minorHAnsi"/>
+        </w:rPr>
+        <w:t>permet au besoin de faire de l’intérieur de votre cabane dans les arbres un cocon chaud et douillet.</w:t>
+      </w:r>
+    </w:p>
+    <w:p>
+      <w:pPr>
+        <w:pStyle w:val="NormalWeb"/>
+        <w:rPr>
+          <w:rFonts w:asciiTheme="minorHAnsi" w:hAnsiTheme="minorHAnsi" w:cstheme="minorHAnsi"/>
+        </w:rPr>
+      </w:pPr>
+    </w:p>
+    <w:p>
+      <w:pPr>
+        <w:pStyle w:val="NormalWeb"/>
+      </w:pPr>
+    </w:p>
+    <w:p>
+      <w:pPr>
+        <w:pStyle w:val="NormalWeb"/>
+      </w:pPr>
+      <w:r>
+        <w:t>CABANE DES OISEAUX (cabane N°3 – famille)</w:t>
+      </w:r>
+    </w:p>
+    <w:p>
+      <w:pPr>
+        <w:pStyle w:val="NormalWeb"/>
+        <w:spacing w:before="0" w:beforeAutospacing="0" w:after="0" w:afterAutospacing="0" w:line="420" w:lineRule="atLeast"/>
+        <w:jc w:val="both"/>
+        <w:textAlignment w:val="baseline"/>
+        <w:rPr>
+          <w:rFonts w:asciiTheme="minorHAnsi" w:hAnsiTheme="minorHAnsi" w:cstheme="minorHAnsi"/>
+        </w:rPr>
+      </w:pPr>
+      <w:r>
+        <w:rPr>
+          <w:rFonts w:asciiTheme="minorHAnsi" w:hAnsiTheme="minorHAnsi" w:cstheme="minorHAnsi"/>
+        </w:rPr>
+        <w:t xml:space="preserve">La cabane des </w:t>
+      </w:r>
+      <w:r>
+        <w:rPr>
+          <w:rFonts w:asciiTheme="minorHAnsi" w:hAnsiTheme="minorHAnsi" w:cstheme="minorHAnsi"/>
+        </w:rPr>
+        <w:t>oiseaux</w:t>
+      </w:r>
+      <w:r>
+        <w:rPr>
+          <w:rFonts w:asciiTheme="minorHAnsi" w:hAnsiTheme="minorHAnsi" w:cstheme="minorHAnsi"/>
+        </w:rPr>
+        <w:t xml:space="preserve"> se situe</w:t>
+      </w:r>
+      <w:r>
+        <w:rPr>
+          <w:rFonts w:asciiTheme="minorHAnsi" w:hAnsiTheme="minorHAnsi" w:cstheme="minorHAnsi"/>
+        </w:rPr>
+        <w:t xml:space="preserve"> en bordure de bois</w:t>
+      </w:r>
+      <w:r>
+        <w:rPr>
+          <w:rFonts w:asciiTheme="minorHAnsi" w:hAnsiTheme="minorHAnsi" w:cstheme="minorHAnsi"/>
+        </w:rPr>
+        <w:t>, et offre une</w:t>
+      </w:r>
+      <w:r>
+        <w:rPr>
+          <w:rFonts w:asciiTheme="minorHAnsi" w:hAnsiTheme="minorHAnsi" w:cstheme="minorHAnsi"/>
+        </w:rPr>
+        <w:t xml:space="preserve"> vue plongeante sur le domaine</w:t>
+      </w:r>
+      <w:r>
+        <w:rPr>
+          <w:rFonts w:asciiTheme="minorHAnsi" w:hAnsiTheme="minorHAnsi" w:cstheme="minorHAnsi"/>
+        </w:rPr>
+        <w:t> et ses animaux. Comme toutes nos cabane</w:t>
+      </w:r>
+      <w:r>
+        <w:rPr>
+          <w:rFonts w:asciiTheme="minorHAnsi" w:hAnsiTheme="minorHAnsi" w:cstheme="minorHAnsi"/>
+        </w:rPr>
+        <w:t>s</w:t>
+      </w:r>
+      <w:r>
+        <w:rPr>
+          <w:rFonts w:asciiTheme="minorHAnsi" w:hAnsiTheme="minorHAnsi" w:cstheme="minorHAnsi"/>
+        </w:rPr>
+        <w:t>, elle est</w:t>
+      </w:r>
+      <w:r>
+        <w:rPr>
+          <w:rFonts w:asciiTheme="minorHAnsi" w:hAnsiTheme="minorHAnsi" w:cstheme="minorHAnsi"/>
+        </w:rPr>
+        <w:t xml:space="preserve"> sans eau mais pourvue de toilettes sèches et d’électricité.</w:t>
+      </w:r>
+    </w:p>
+    <w:p>
+      <w:pPr>
+        <w:pStyle w:val="NormalWeb"/>
+        <w:spacing w:before="0" w:beforeAutospacing="0" w:after="0" w:afterAutospacing="0" w:line="420" w:lineRule="atLeast"/>
+        <w:jc w:val="both"/>
+        <w:textAlignment w:val="baseline"/>
+        <w:rPr>
+          <w:rFonts w:asciiTheme="minorHAnsi" w:hAnsiTheme="minorHAnsi" w:cstheme="minorHAnsi"/>
+        </w:rPr>
+      </w:pPr>
+      <w:r>
+        <w:rPr>
+          <w:rFonts w:asciiTheme="minorHAnsi" w:hAnsiTheme="minorHAnsi" w:cstheme="minorHAnsi"/>
+        </w:rPr>
+        <w:t>Cette cabane dans les arbres a par ailleurs la particularité d’avoir 2 étages, et un grand ponton à l’avant, équipé de table et chaises</w:t>
+      </w:r>
+      <w:r>
+        <w:rPr>
+          <w:rFonts w:asciiTheme="minorHAnsi" w:hAnsiTheme="minorHAnsi" w:cstheme="minorHAnsi"/>
+        </w:rPr>
+        <w:t xml:space="preserve">. 4 enfants </w:t>
+      </w:r>
+      <w:r>
+        <w:rPr>
+          <w:rFonts w:asciiTheme="minorHAnsi" w:hAnsiTheme="minorHAnsi" w:cstheme="minorHAnsi"/>
+        </w:rPr>
+        <w:t>peuvent ainsi dormir dans la première cabine du bas (</w:t>
+      </w:r>
+      <w:r>
+        <w:rPr>
+          <w:rFonts w:asciiTheme="minorHAnsi" w:hAnsiTheme="minorHAnsi" w:cstheme="minorHAnsi"/>
+        </w:rPr>
+        <w:t>4</w:t>
+      </w:r>
+      <w:r>
+        <w:rPr>
+          <w:rFonts w:asciiTheme="minorHAnsi" w:hAnsiTheme="minorHAnsi" w:cstheme="minorHAnsi"/>
+        </w:rPr>
+        <w:t xml:space="preserve"> lits simples). Juste </w:t>
+      </w:r>
+      <w:r>
+        <w:rPr>
+          <w:rFonts w:asciiTheme="minorHAnsi" w:hAnsiTheme="minorHAnsi" w:cstheme="minorHAnsi"/>
+        </w:rPr>
+        <w:t>au-dessus</w:t>
+      </w:r>
+      <w:r>
+        <w:rPr>
+          <w:rFonts w:asciiTheme="minorHAnsi" w:hAnsiTheme="minorHAnsi" w:cstheme="minorHAnsi"/>
+        </w:rPr>
+        <w:t>,</w:t>
+      </w:r>
+      <w:r>
+        <w:rPr>
+          <w:rFonts w:asciiTheme="minorHAnsi" w:hAnsiTheme="minorHAnsi" w:cstheme="minorHAnsi"/>
+        </w:rPr>
+        <w:t xml:space="preserve"> en duplex, 2 adultes</w:t>
+      </w:r>
+      <w:r>
+        <w:rPr>
+          <w:rFonts w:asciiTheme="minorHAnsi" w:hAnsiTheme="minorHAnsi" w:cstheme="minorHAnsi"/>
+        </w:rPr>
+        <w:t xml:space="preserve"> peuvent partager un lit double, avec une vue panoramique sur la forêt et </w:t>
+      </w:r>
+      <w:r>
+        <w:rPr>
+          <w:rFonts w:asciiTheme="minorHAnsi" w:hAnsiTheme="minorHAnsi" w:cstheme="minorHAnsi"/>
+        </w:rPr>
+        <w:t>le domaine</w:t>
+      </w:r>
+      <w:r>
+        <w:rPr>
+          <w:rFonts w:asciiTheme="minorHAnsi" w:hAnsiTheme="minorHAnsi" w:cstheme="minorHAnsi"/>
+        </w:rPr>
+        <w:t>. Les 2 étages communiquent par un escalier droit situé sur la terrasse.</w:t>
+      </w:r>
+    </w:p>
+    <w:p>
+      <w:pPr>
+        <w:pStyle w:val="NormalWeb"/>
+        <w:spacing w:before="0" w:beforeAutospacing="0" w:after="0" w:afterAutospacing="0" w:line="420" w:lineRule="atLeast"/>
+        <w:jc w:val="both"/>
+        <w:textAlignment w:val="baseline"/>
+        <w:rPr>
+          <w:rFonts w:asciiTheme="minorHAnsi" w:hAnsiTheme="minorHAnsi" w:cstheme="minorHAnsi"/>
+        </w:rPr>
+      </w:pPr>
+      <w:r>
+        <w:rPr>
+          <w:rFonts w:asciiTheme="minorHAnsi" w:hAnsiTheme="minorHAnsi" w:cstheme="minorHAnsi"/>
+        </w:rPr>
+        <w:t>Cette cabane dans les arbres a été conçue pour vous faire naviguer sur les flots d’un</w:t>
+      </w:r>
+      <w:r>
+        <w:rPr>
+          <w:rFonts w:asciiTheme="minorHAnsi" w:hAnsiTheme="minorHAnsi" w:cstheme="minorHAnsi"/>
+        </w:rPr>
+        <w:t xml:space="preserve"> magnifique chêne</w:t>
+      </w:r>
+      <w:r>
+        <w:rPr>
+          <w:rFonts w:asciiTheme="minorHAnsi" w:hAnsiTheme="minorHAnsi" w:cstheme="minorHAnsi"/>
+        </w:rPr>
+        <w:t> le temps d’une ou deux nuits. Vous y serez agréablement bercés par le doux clapotis des feuilles et le « coin-coin » des canards</w:t>
+      </w:r>
+      <w:r>
+        <w:rPr>
+          <w:rFonts w:asciiTheme="minorHAnsi" w:hAnsiTheme="minorHAnsi" w:cstheme="minorHAnsi"/>
+        </w:rPr>
+        <w:t xml:space="preserve"> p</w:t>
+      </w:r>
+      <w:r>
+        <w:rPr>
+          <w:rFonts w:asciiTheme="minorHAnsi" w:hAnsiTheme="minorHAnsi" w:cstheme="minorHAnsi"/>
+        </w:rPr>
+        <w:t xml:space="preserve">our le plus grand plaisir des </w:t>
+      </w:r>
+      <w:r>
+        <w:rPr>
+          <w:rFonts w:asciiTheme="minorHAnsi" w:hAnsiTheme="minorHAnsi" w:cstheme="minorHAnsi"/>
+        </w:rPr>
+        <w:t>enfants !</w:t>
+      </w:r>
+    </w:p>
+    <w:p>
+      <w:pPr>
+        <w:pStyle w:val="NormalWeb"/>
+        <w:spacing w:before="0" w:beforeAutospacing="0" w:after="0" w:afterAutospacing="0" w:line="420" w:lineRule="atLeast"/>
+        <w:jc w:val="both"/>
+        <w:textAlignment w:val="baseline"/>
+        <w:rPr>
+          <w:rFonts w:asciiTheme="minorHAnsi" w:hAnsiTheme="minorHAnsi" w:cstheme="minorHAnsi"/>
+        </w:rPr>
+      </w:pPr>
+      <w:r>
+        <w:rPr>
+          <w:rFonts w:asciiTheme="minorHAnsi" w:hAnsiTheme="minorHAnsi" w:cstheme="minorHAnsi"/>
+        </w:rPr>
+        <w:t>Comme pour toutes nos cabanes, la cabane des oiseaux est équipée de</w:t>
+      </w:r>
+      <w:r>
+        <w:rPr>
+          <w:rFonts w:asciiTheme="minorHAnsi" w:hAnsiTheme="minorHAnsi" w:cstheme="minorHAnsi"/>
+        </w:rPr>
+        <w:t xml:space="preserve"> toilettes sèches</w:t>
+      </w:r>
+      <w:r>
+        <w:rPr>
+          <w:rFonts w:asciiTheme="minorHAnsi" w:hAnsiTheme="minorHAnsi" w:cstheme="minorHAnsi"/>
+        </w:rPr>
+        <w:t>, plus souvent renommées par les enfants « Le trône du Capitaine Crochet ».</w:t>
+      </w:r>
+    </w:p>
+    <w:p>
+      <w:pPr>
+        <w:pStyle w:val="NormalWeb"/>
+        <w:spacing w:before="0" w:beforeAutospacing="0" w:after="0" w:afterAutospacing="0" w:line="420" w:lineRule="atLeast"/>
+        <w:jc w:val="both"/>
+        <w:textAlignment w:val="baseline"/>
+        <w:rPr>
+          <w:rFonts w:asciiTheme="minorHAnsi" w:hAnsiTheme="minorHAnsi" w:cstheme="minorHAnsi"/>
+        </w:rPr>
+      </w:pPr>
+      <w:r>
+        <w:rPr>
+          <w:rFonts w:asciiTheme="minorHAnsi" w:hAnsiTheme="minorHAnsi" w:cstheme="minorHAnsi"/>
+        </w:rPr>
+        <w:t>Le matin, les jeunes moussaillons devront se mettre à la barre d’un véritable gouvernail de bateau pour faire remonter sur la terrasse</w:t>
+      </w:r>
+      <w:r>
+        <w:rPr>
+          <w:rFonts w:asciiTheme="minorHAnsi" w:hAnsiTheme="minorHAnsi" w:cstheme="minorHAnsi"/>
+        </w:rPr>
+        <w:t xml:space="preserve"> votre </w:t>
+      </w:r>
+      <w:r>
+        <w:rPr>
+          <w:rFonts w:asciiTheme="minorHAnsi" w:hAnsiTheme="minorHAnsi" w:cstheme="minorHAnsi"/>
+        </w:rPr>
+        <w:t>panier petit</w:t>
+      </w:r>
+      <w:r>
+        <w:rPr>
+          <w:rFonts w:asciiTheme="minorHAnsi" w:hAnsiTheme="minorHAnsi" w:cstheme="minorHAnsi"/>
+        </w:rPr>
+        <w:t xml:space="preserve">-déjeuner qui sera </w:t>
+      </w:r>
+      <w:r>
+        <w:rPr>
+          <w:rFonts w:asciiTheme="minorHAnsi" w:hAnsiTheme="minorHAnsi" w:cstheme="minorHAnsi"/>
+        </w:rPr>
+        <w:t>déposé le matin au pied de votre cabane</w:t>
+      </w:r>
+      <w:r>
+        <w:rPr>
+          <w:rFonts w:asciiTheme="minorHAnsi" w:hAnsiTheme="minorHAnsi" w:cstheme="minorHAnsi"/>
+        </w:rPr>
+        <w:t>.</w:t>
+      </w:r>
+    </w:p>
+    <w:p>
+      <w:pPr>
+        <w:pStyle w:val="NormalWeb"/>
+        <w:spacing w:before="0" w:beforeAutospacing="0" w:after="0" w:afterAutospacing="0" w:line="420" w:lineRule="atLeast"/>
+        <w:jc w:val="both"/>
+        <w:textAlignment w:val="baseline"/>
+        <w:rPr>
+          <w:rFonts w:asciiTheme="minorHAnsi" w:hAnsiTheme="minorHAnsi" w:cstheme="minorHAnsi"/>
+        </w:rPr>
+      </w:pPr>
+      <w:r>
+        <w:rPr>
+          <w:rFonts w:asciiTheme="minorHAnsi" w:hAnsiTheme="minorHAnsi" w:cstheme="minorHAnsi"/>
+        </w:rPr>
+        <w:t xml:space="preserve">Et pour vous permettre de profiter au mieux de la soirée dans </w:t>
+      </w:r>
+      <w:r>
+        <w:rPr>
+          <w:rFonts w:asciiTheme="minorHAnsi" w:hAnsiTheme="minorHAnsi" w:cstheme="minorHAnsi"/>
+        </w:rPr>
+        <w:t>votre cabane</w:t>
+      </w:r>
+      <w:r>
+        <w:rPr>
+          <w:rFonts w:asciiTheme="minorHAnsi" w:hAnsiTheme="minorHAnsi" w:cstheme="minorHAnsi"/>
+        </w:rPr>
+        <w:t xml:space="preserve"> perchée</w:t>
+      </w:r>
+      <w:r>
+        <w:rPr>
+          <w:rFonts w:asciiTheme="minorHAnsi" w:hAnsiTheme="minorHAnsi" w:cstheme="minorHAnsi"/>
+        </w:rPr>
+        <w:t>, nous vous proposons pour le dîner des paniers repas à base de produits locaux</w:t>
+      </w:r>
+      <w:r>
+        <w:rPr>
+          <w:rFonts w:asciiTheme="minorHAnsi" w:hAnsiTheme="minorHAnsi" w:cstheme="minorHAnsi"/>
+        </w:rPr>
+        <w:t xml:space="preserve"> </w:t>
+      </w:r>
+      <w:r>
+        <w:rPr>
+          <w:rFonts w:asciiTheme="minorHAnsi" w:hAnsiTheme="minorHAnsi" w:cstheme="minorHAnsi"/>
+        </w:rPr>
+        <w:t>à déguster sur la terrasse de la cabane, face au coucher de soleil sur la petite ferme.</w:t>
+      </w:r>
+      <w:r>
+        <w:rPr>
+          <w:rFonts w:asciiTheme="minorHAnsi" w:hAnsiTheme="minorHAnsi" w:cstheme="minorHAnsi"/>
+        </w:rPr>
+        <w:t xml:space="preserve"> </w:t>
+      </w:r>
+      <w:r>
+        <w:rPr>
+          <w:rFonts w:asciiTheme="minorHAnsi" w:hAnsiTheme="minorHAnsi" w:cstheme="minorHAnsi"/>
+        </w:rPr>
+        <w:t>Le WIFI est aussi disponible si vous souhaitez rester connecter.</w:t>
+      </w:r>
+    </w:p>
+    <w:p>
+      <w:pPr>
+        <w:pStyle w:val="NormalWeb"/>
+        <w:spacing w:before="0" w:beforeAutospacing="0" w:after="0" w:afterAutospacing="0" w:line="420" w:lineRule="atLeast"/>
+        <w:jc w:val="both"/>
+        <w:textAlignment w:val="baseline"/>
+        <w:rPr>
+          <w:rFonts w:asciiTheme="minorHAnsi" w:hAnsiTheme="minorHAnsi" w:cstheme="minorHAnsi"/>
+        </w:rPr>
+      </w:pPr>
+      <w:r>
+        <w:rPr>
+          <w:rFonts w:asciiTheme="minorHAnsi" w:hAnsiTheme="minorHAnsi" w:cstheme="minorHAnsi"/>
+        </w:rPr>
+        <w:t>Durant les fraiches nuits d’automne et d’hiver,</w:t>
+      </w:r>
+      <w:r>
+        <w:rPr>
+          <w:rFonts w:asciiTheme="minorHAnsi" w:hAnsiTheme="minorHAnsi" w:cstheme="minorHAnsi"/>
+        </w:rPr>
+        <w:t xml:space="preserve"> un chauffage électrique </w:t>
+      </w:r>
+      <w:r>
+        <w:rPr>
+          <w:rFonts w:asciiTheme="minorHAnsi" w:hAnsiTheme="minorHAnsi" w:cstheme="minorHAnsi"/>
+        </w:rPr>
+        <w:t>permet au besoin de faire de l’intérieur de votre cabane dans les arbres un cocon chaud et douillet</w:t>
+      </w:r>
+      <w:r>
+        <w:rPr>
+          <w:rFonts w:asciiTheme="minorHAnsi" w:hAnsiTheme="minorHAnsi" w:cstheme="minorHAnsi"/>
+        </w:rPr>
+        <w:t> !</w:t>
+      </w:r>
+    </w:p>
+    <w:p>
+      <w:pPr>
+        <w:pStyle w:val="NormalWeb"/>
+      </w:pPr>
+    </w:p>
+    <w:p>
+      <w:pPr>
+        <w:pStyle w:val="NormalWeb"/>
+      </w:pPr>
+    </w:p>
+    <w:p>
+      <w:pPr>
+        <w:pStyle w:val="NormalWeb"/>
+      </w:pPr>
+      <w:r>
+        <w:t>CABANE DES ECUREUILS (cabane N°</w:t>
+      </w:r>
+      <w:r>
+        <w:t>4</w:t>
+      </w:r>
+      <w:r>
+        <w:t xml:space="preserve"> – couple)</w:t>
+      </w:r>
+    </w:p>
+    <w:p>
+      <w:pPr>
+        <w:pStyle w:val="NormalWeb"/>
+        <w:spacing w:before="0" w:beforeAutospacing="0" w:after="0" w:afterAutospacing="0" w:line="420" w:lineRule="atLeast"/>
+        <w:jc w:val="both"/>
+        <w:textAlignment w:val="baseline"/>
+        <w:rPr>
+          <w:rFonts w:asciiTheme="minorHAnsi" w:hAnsiTheme="minorHAnsi" w:cstheme="minorHAnsi"/>
+        </w:rPr>
+      </w:pPr>
+      <w:r>
+        <w:rPr>
+          <w:rFonts w:asciiTheme="minorHAnsi" w:hAnsiTheme="minorHAnsi" w:cstheme="minorHAnsi"/>
+        </w:rPr>
+        <w:t>On accède à cette cabane dans les arbres grâce à un magnifique escalier entièrement sécurisé</w:t>
+      </w:r>
+      <w:r>
+        <w:rPr>
+          <w:rFonts w:asciiTheme="minorHAnsi" w:hAnsiTheme="minorHAnsi" w:cstheme="minorHAnsi"/>
+        </w:rPr>
+        <w:t xml:space="preserve">, situer au cœur de la forêt. </w:t>
+      </w:r>
+      <w:r>
+        <w:rPr>
+          <w:rFonts w:asciiTheme="minorHAnsi" w:hAnsiTheme="minorHAnsi" w:cstheme="minorHAnsi"/>
+        </w:rPr>
+        <w:t xml:space="preserve">Tout autour de la terrasse, </w:t>
+      </w:r>
+      <w:r>
+        <w:rPr>
+          <w:rFonts w:asciiTheme="minorHAnsi" w:hAnsiTheme="minorHAnsi" w:cstheme="minorHAnsi"/>
+        </w:rPr>
+        <w:t>vous aurez pour seul horizon</w:t>
+      </w:r>
+      <w:r>
+        <w:rPr>
+          <w:rFonts w:asciiTheme="minorHAnsi" w:hAnsiTheme="minorHAnsi" w:cstheme="minorHAnsi"/>
+        </w:rPr>
+        <w:t xml:space="preserve"> la cime des</w:t>
+      </w:r>
+      <w:r>
+        <w:rPr>
+          <w:rFonts w:asciiTheme="minorHAnsi" w:hAnsiTheme="minorHAnsi" w:cstheme="minorHAnsi"/>
+        </w:rPr>
+        <w:t xml:space="preserve"> arbres environnants et pour seuls compagnons les écureuils et autres petits oiseaux.</w:t>
+      </w:r>
+    </w:p>
+    <w:p>
+      <w:pPr>
+        <w:pStyle w:val="NormalWeb"/>
+        <w:spacing w:before="0" w:beforeAutospacing="0" w:after="0" w:afterAutospacing="0" w:line="420" w:lineRule="atLeast"/>
+        <w:jc w:val="both"/>
+        <w:textAlignment w:val="baseline"/>
+        <w:rPr>
+          <w:rFonts w:asciiTheme="minorHAnsi" w:hAnsiTheme="minorHAnsi" w:cstheme="minorHAnsi"/>
+        </w:rPr>
+      </w:pPr>
+      <w:r>
+        <w:rPr>
+          <w:rFonts w:asciiTheme="minorHAnsi" w:hAnsiTheme="minorHAnsi" w:cstheme="minorHAnsi"/>
+        </w:rPr>
+        <w:t>Une fois là-haut, vous vous sentirez seuls au monde et vous n’aurez plus qu’à vous laisser transporter par la magie du lieu. La</w:t>
+      </w:r>
+      <w:r>
+        <w:rPr>
+          <w:rFonts w:asciiTheme="minorHAnsi" w:hAnsiTheme="minorHAnsi" w:cstheme="minorHAnsi"/>
+        </w:rPr>
+        <w:t xml:space="preserve"> terrasse </w:t>
+      </w:r>
+      <w:r>
+        <w:rPr>
+          <w:rFonts w:asciiTheme="minorHAnsi" w:hAnsiTheme="minorHAnsi" w:cstheme="minorHAnsi"/>
+        </w:rPr>
+        <w:t>est équipée d’une table, deux chaises et deux chaises longues où vous pourrez déguster votre petit-déjeuner tout en profitant de la forêt.</w:t>
+      </w:r>
+      <w:r>
+        <w:rPr>
+          <w:rFonts w:asciiTheme="minorHAnsi" w:hAnsiTheme="minorHAnsi" w:cstheme="minorHAnsi"/>
+        </w:rPr>
+        <w:t xml:space="preserve"> </w:t>
+      </w:r>
+      <w:r>
+        <w:rPr>
+          <w:rFonts w:asciiTheme="minorHAnsi" w:hAnsiTheme="minorHAnsi" w:cstheme="minorHAnsi"/>
+        </w:rPr>
         <w:t>Le petit-déjeuner est déposé le matin au pied de votre cabane.</w:t>
       </w:r>
     </w:p>
     <w:p>
       <w:pPr>
         <w:pStyle w:val="NormalWeb"/>
-      </w:pPr>
-      <w:r>
-        <w:t>A la tombée de la nuit, depuis le lit, vous aurez la chance de pouvoir profiter d’une vue panoramique sur le ciel étoilé, grâce à une grande clairière. Quoi de plus magique que s’endormir avec la voie lactée comme toile de fond ?</w:t>
-      </w:r>
-    </w:p>
-    <w:p>
-      <w:pPr>
-        <w:pStyle w:val="NormalWeb"/>
-      </w:pPr>
-      <w:r>
-        <w:lastRenderedPageBreak/>
-        <w:t>Et pour vous permettre de profiter au maximum de la soirée dans votre cabane dans les arbres, nous vous proposons pour le dîner des paniers repas à base de produits locaux. Nous vous déposons ces paniers de devant votre logis vers 19h, que vous pourrez savourer, les yeux dans les yeux.</w:t>
-      </w:r>
-    </w:p>
-    <w:p>
-      <w:pPr>
-        <w:pStyle w:val="NormalWeb"/>
-      </w:pPr>
-      <w:r>
-        <w:t>Durant les fraîches nuits d’automne et d’hiver, chauffage électrique</w:t>
-      </w:r>
-      <w:r>
-        <w:rPr>
-          <w:rStyle w:val="lev"/>
+        <w:spacing w:before="0" w:beforeAutospacing="0" w:after="0" w:afterAutospacing="0" w:line="420" w:lineRule="atLeast"/>
+        <w:jc w:val="both"/>
+        <w:textAlignment w:val="baseline"/>
+        <w:rPr>
+          <w:rFonts w:asciiTheme="minorHAnsi" w:hAnsiTheme="minorHAnsi" w:cstheme="minorHAnsi"/>
+        </w:rPr>
+      </w:pPr>
+    </w:p>
+    <w:p>
+      <w:pPr>
+        <w:pStyle w:val="NormalWeb"/>
+        <w:spacing w:before="0" w:beforeAutospacing="0" w:after="0" w:afterAutospacing="0" w:line="420" w:lineRule="atLeast"/>
+        <w:jc w:val="both"/>
+        <w:textAlignment w:val="baseline"/>
+        <w:rPr>
+          <w:rFonts w:asciiTheme="minorHAnsi" w:hAnsiTheme="minorHAnsi" w:cstheme="minorHAnsi"/>
+        </w:rPr>
+      </w:pPr>
+      <w:r>
+        <w:rPr>
+          <w:rFonts w:asciiTheme="minorHAnsi" w:hAnsiTheme="minorHAnsi" w:cstheme="minorHAnsi"/>
+        </w:rPr>
+        <w:t xml:space="preserve">La cabane des </w:t>
+      </w:r>
+      <w:r>
+        <w:rPr>
+          <w:rFonts w:asciiTheme="minorHAnsi" w:hAnsiTheme="minorHAnsi" w:cstheme="minorHAnsi"/>
+        </w:rPr>
+        <w:t>écureuils</w:t>
+      </w:r>
+      <w:r>
+        <w:rPr>
+          <w:rFonts w:asciiTheme="minorHAnsi" w:hAnsiTheme="minorHAnsi" w:cstheme="minorHAnsi"/>
+        </w:rPr>
+        <w:t xml:space="preserve"> a été pensée pour vous faire voyager et vous permettre de déconnecter du quotidien au cœur de la Nature</w:t>
+      </w:r>
+      <w:r>
+        <w:rPr>
+          <w:rFonts w:asciiTheme="minorHAnsi" w:hAnsiTheme="minorHAnsi" w:cstheme="minorHAnsi"/>
+        </w:rPr>
+        <w:t xml:space="preserve">, mais du </w:t>
+      </w:r>
+      <w:r>
+        <w:rPr>
+          <w:rFonts w:asciiTheme="minorHAnsi" w:hAnsiTheme="minorHAnsi" w:cstheme="minorHAnsi"/>
+        </w:rPr>
+        <w:t>WIFI</w:t>
+      </w:r>
+      <w:r>
+        <w:rPr>
+          <w:rFonts w:asciiTheme="minorHAnsi" w:hAnsiTheme="minorHAnsi" w:cstheme="minorHAnsi"/>
+        </w:rPr>
+        <w:t xml:space="preserve"> est aussi disponible si vous souhaitez rester connecter</w:t>
+      </w:r>
+      <w:r>
+        <w:rPr>
+          <w:rFonts w:asciiTheme="minorHAnsi" w:hAnsiTheme="minorHAnsi" w:cstheme="minorHAnsi"/>
+        </w:rPr>
+        <w:t>.</w:t>
+      </w:r>
+      <w:r>
+        <w:rPr>
+          <w:rFonts w:asciiTheme="minorHAnsi" w:hAnsiTheme="minorHAnsi" w:cstheme="minorHAnsi"/>
         </w:rPr>
         <w:t xml:space="preserve"> </w:t>
       </w:r>
       <w:r>
-        <w:t>permet au besoin de faire de l’intérieur de votre cabane dans les arbres un cocon chaud et douillet.</w:t>
-      </w:r>
-    </w:p>
-    <w:p>
-      <w:pPr>
-        <w:pStyle w:val="NormalWeb"/>
-      </w:pPr>
-    </w:p>
-    <w:p>
-      <w:pPr>
-        <w:pStyle w:val="NormalWeb"/>
-      </w:pPr>
-      <w:r>
-        <w:t>CABANE DES OISEAUX (cabane N°3 – famille)</w:t>
-      </w:r>
-    </w:p>
-    <w:p>
-      <w:pPr>
-        <w:pStyle w:val="NormalWeb"/>
-      </w:pPr>
-    </w:p>
-    <w:p>
-      <w:pPr>
-        <w:pStyle w:val="NormalWeb"/>
-      </w:pPr>
-    </w:p>
-    <w:p>
-      <w:pPr>
-        <w:pStyle w:val="NormalWeb"/>
-      </w:pPr>
-      <w:r>
-        <w:t>CABANE DES ECUREUILS (cabane N°</w:t>
-      </w:r>
-      <w:r>
-        <w:t>4</w:t>
-      </w:r>
-      <w:r>
-        <w:t xml:space="preserve"> – couple)</w:t>
-      </w:r>
+        <w:rPr>
+          <w:rFonts w:asciiTheme="minorHAnsi" w:hAnsiTheme="minorHAnsi" w:cstheme="minorHAnsi"/>
+        </w:rPr>
+        <w:t>A travers de</w:t>
+      </w:r>
+      <w:r>
+        <w:rPr>
+          <w:rFonts w:asciiTheme="minorHAnsi" w:hAnsiTheme="minorHAnsi" w:cstheme="minorHAnsi"/>
+        </w:rPr>
+        <w:t xml:space="preserve"> belles fenêtres</w:t>
+      </w:r>
+      <w:r>
+        <w:rPr>
+          <w:rFonts w:asciiTheme="minorHAnsi" w:hAnsiTheme="minorHAnsi" w:cstheme="minorHAnsi"/>
+        </w:rPr>
+        <w:t>, vous pourrez apercevoir le vent souffler dans le feuillage, les écureuils sauter de branche en branche…</w:t>
+      </w:r>
+    </w:p>
+    <w:p>
+      <w:pPr>
+        <w:pStyle w:val="NormalWeb"/>
+        <w:spacing w:before="0" w:beforeAutospacing="0" w:after="0" w:afterAutospacing="0" w:line="420" w:lineRule="atLeast"/>
+        <w:jc w:val="both"/>
+        <w:textAlignment w:val="baseline"/>
+        <w:rPr>
+          <w:rFonts w:asciiTheme="minorHAnsi" w:hAnsiTheme="minorHAnsi" w:cstheme="minorHAnsi"/>
+        </w:rPr>
+      </w:pPr>
+      <w:r>
+        <w:rPr>
+          <w:rFonts w:asciiTheme="minorHAnsi" w:hAnsiTheme="minorHAnsi" w:cstheme="minorHAnsi"/>
+        </w:rPr>
+        <w:t xml:space="preserve">A la tombée de la nuit, depuis votre lit, vous aurez la chance de pouvoir profiter </w:t>
+      </w:r>
+      <w:r>
+        <w:rPr>
+          <w:rFonts w:asciiTheme="minorHAnsi" w:hAnsiTheme="minorHAnsi" w:cstheme="minorHAnsi"/>
+        </w:rPr>
+        <w:t>d</w:t>
+      </w:r>
+      <w:r>
+        <w:rPr>
+          <w:rFonts w:asciiTheme="minorHAnsi" w:hAnsiTheme="minorHAnsi" w:cstheme="minorHAnsi"/>
+        </w:rPr>
+        <w:t>’une vue panoramique sur le ciel étoilé</w:t>
+      </w:r>
+      <w:r>
+        <w:rPr>
+          <w:rFonts w:asciiTheme="minorHAnsi" w:hAnsiTheme="minorHAnsi" w:cstheme="minorHAnsi"/>
+        </w:rPr>
+        <w:t> grâce à une large fenêtre percée dans le toit juste au-dessus de vos têtes. Quoi de plus magique que s’endormir avec la Voie Lactée comme toile de fond ?</w:t>
+      </w:r>
+    </w:p>
+    <w:p>
+      <w:pPr>
+        <w:pStyle w:val="NormalWeb"/>
+        <w:spacing w:before="0" w:beforeAutospacing="0" w:after="0" w:afterAutospacing="0" w:line="420" w:lineRule="atLeast"/>
+        <w:jc w:val="both"/>
+        <w:textAlignment w:val="baseline"/>
+        <w:rPr>
+          <w:rFonts w:asciiTheme="minorHAnsi" w:hAnsiTheme="minorHAnsi" w:cstheme="minorHAnsi"/>
+        </w:rPr>
+      </w:pPr>
+      <w:r>
+        <w:rPr>
+          <w:rFonts w:asciiTheme="minorHAnsi" w:hAnsiTheme="minorHAnsi" w:cstheme="minorHAnsi"/>
+        </w:rPr>
+        <w:t>Et pour vous permettre de profiter au maximum de la soirée dans votre cabane dans les arbres, nous vous proposons pour le dîner</w:t>
+      </w:r>
+      <w:r>
+        <w:rPr>
+          <w:rFonts w:asciiTheme="minorHAnsi" w:hAnsiTheme="minorHAnsi" w:cstheme="minorHAnsi"/>
+        </w:rPr>
+        <w:t xml:space="preserve"> des paniers repas à base </w:t>
+      </w:r>
+      <w:r>
+        <w:rPr>
+          <w:rFonts w:asciiTheme="minorHAnsi" w:hAnsiTheme="minorHAnsi" w:cstheme="minorHAnsi"/>
+        </w:rPr>
+        <w:t>de produits</w:t>
+      </w:r>
+      <w:r>
+        <w:rPr>
+          <w:rFonts w:asciiTheme="minorHAnsi" w:hAnsiTheme="minorHAnsi" w:cstheme="minorHAnsi"/>
+        </w:rPr>
+        <w:t xml:space="preserve"> </w:t>
+      </w:r>
+      <w:r>
+        <w:rPr>
+          <w:rFonts w:asciiTheme="minorHAnsi" w:hAnsiTheme="minorHAnsi" w:cstheme="minorHAnsi"/>
+        </w:rPr>
+        <w:t>locaux !</w:t>
+      </w:r>
+      <w:r>
+        <w:rPr>
+          <w:rFonts w:asciiTheme="minorHAnsi" w:hAnsiTheme="minorHAnsi" w:cstheme="minorHAnsi"/>
+        </w:rPr>
+        <w:t xml:space="preserve"> Nous vous déposons </w:t>
+      </w:r>
+      <w:r>
+        <w:rPr>
+          <w:rFonts w:asciiTheme="minorHAnsi" w:hAnsiTheme="minorHAnsi" w:cstheme="minorHAnsi"/>
+        </w:rPr>
+        <w:t>le panier</w:t>
+      </w:r>
+      <w:r>
+        <w:rPr>
+          <w:rFonts w:asciiTheme="minorHAnsi" w:hAnsiTheme="minorHAnsi" w:cstheme="minorHAnsi"/>
+        </w:rPr>
+        <w:t xml:space="preserve"> au bout d’une corde vers 19h, que vous pourrez remonter afin de les savourer sur votre terrasse, les yeux dans les yeux. </w:t>
+      </w:r>
+    </w:p>
+    <w:p>
+      <w:pPr>
+        <w:pStyle w:val="NormalWeb"/>
+        <w:spacing w:before="0" w:beforeAutospacing="0" w:after="0" w:afterAutospacing="0" w:line="420" w:lineRule="atLeast"/>
+        <w:jc w:val="both"/>
+        <w:textAlignment w:val="baseline"/>
+        <w:rPr>
+          <w:rFonts w:asciiTheme="minorHAnsi" w:hAnsiTheme="minorHAnsi" w:cstheme="minorHAnsi"/>
+        </w:rPr>
+      </w:pPr>
+      <w:r>
+        <w:rPr>
+          <w:rFonts w:asciiTheme="minorHAnsi" w:hAnsiTheme="minorHAnsi" w:cstheme="minorHAnsi"/>
+        </w:rPr>
+        <w:t>Pour les fraîches nuits d’automne et d’hiver,</w:t>
+      </w:r>
+      <w:r>
+        <w:rPr>
+          <w:rFonts w:asciiTheme="minorHAnsi" w:hAnsiTheme="minorHAnsi" w:cstheme="minorHAnsi"/>
+        </w:rPr>
+        <w:t xml:space="preserve"> </w:t>
+      </w:r>
+      <w:r>
+        <w:rPr>
+          <w:rFonts w:asciiTheme="minorHAnsi" w:hAnsiTheme="minorHAnsi" w:cstheme="minorHAnsi"/>
+        </w:rPr>
+        <w:t>un chauffage électrique</w:t>
+      </w:r>
+      <w:r>
+        <w:rPr>
+          <w:rFonts w:asciiTheme="minorHAnsi" w:hAnsiTheme="minorHAnsi" w:cstheme="minorHAnsi"/>
+        </w:rPr>
+        <w:t> permet, au besoin, de réchauffer l’atmosphère et ainsi profiter d’une ambiance encore plus chaleureuse dans votre cabane dans les arbres.</w:t>
+      </w:r>
+    </w:p>
+    <w:p>
+      <w:pPr>
+        <w:pStyle w:val="NormalWeb"/>
+      </w:pPr>
     </w:p>
     <w:sectPr>
       <w:pgSz w:w="11906" w:h="16838"/>
@@ -661,6 +1508,18 @@
       <w:bCs/>
     </w:rPr>
   </w:style>
+  <w:style w:type="character" w:styleId="Lienhypertexte">
+    <w:name w:val="Hyperlink"/>
+    <w:basedOn w:val="Policepardfaut"/>
+    <w:uiPriority w:val="99"/>
+    <w:semiHidden/>
+    <w:unhideWhenUsed/>
+    <w:rsid w:val="00BF223A"/>
+    <w:rPr>
+      <w:color w:val="0000FF"/>
+      <w:u w:val="single"/>
+    </w:rPr>
+  </w:style>
 </w:styles>
 </file>
 

</xml_diff>